<commit_message>
Update SoftmaxLoss document with revised content
</commit_message>
<xml_diff>
--- a/Implementation and Empirical Analysis of SoftmaxLoss.docx
+++ b/Implementation and Empirical Analysis of SoftmaxLoss.docx
@@ -5,14 +5,15 @@
     <w:p>
       <w:pPr>
         <w:spacing w:before="100" w:beforeAutospacing="1" w:after="100" w:afterAutospacing="1" w:line="240" w:lineRule="auto"/>
+        <w:jc w:val="center"/>
         <w:outlineLvl w:val="0"/>
         <w:rPr>
           <w:rFonts w:ascii="Times New Roman" w:eastAsia="Times New Roman" w:hAnsi="Times New Roman" w:cs="Times New Roman"/>
           <w:b/>
           <w:bCs/>
           <w:kern w:val="36"/>
-          <w:sz w:val="48"/>
-          <w:szCs w:val="48"/>
+          <w:sz w:val="44"/>
+          <w:szCs w:val="44"/>
           <w14:ligatures w14:val="none"/>
         </w:rPr>
       </w:pPr>
@@ -22,8 +23,8 @@
           <w:b/>
           <w:bCs/>
           <w:kern w:val="36"/>
-          <w:sz w:val="48"/>
-          <w:szCs w:val="48"/>
+          <w:sz w:val="44"/>
+          <w:szCs w:val="44"/>
           <w14:ligatures w14:val="none"/>
         </w:rPr>
         <w:t xml:space="preserve">Implementation and Empirical Analysis of </w:t>
@@ -35,8 +36,8 @@
           <w:b/>
           <w:bCs/>
           <w:kern w:val="36"/>
-          <w:sz w:val="48"/>
-          <w:szCs w:val="48"/>
+          <w:sz w:val="44"/>
+          <w:szCs w:val="44"/>
           <w14:ligatures w14:val="none"/>
         </w:rPr>
         <w:t>SoftmaxLoss@K</w:t>
@@ -48,8 +49,8 @@
           <w:b/>
           <w:bCs/>
           <w:kern w:val="36"/>
-          <w:sz w:val="48"/>
-          <w:szCs w:val="48"/>
+          <w:sz w:val="44"/>
+          <w:szCs w:val="44"/>
           <w14:ligatures w14:val="none"/>
         </w:rPr>
         <w:t xml:space="preserve">: Advancing </w:t>
@@ -61,8 +62,8 @@
           <w:b/>
           <w:bCs/>
           <w:kern w:val="36"/>
-          <w:sz w:val="48"/>
-          <w:szCs w:val="48"/>
+          <w:sz w:val="44"/>
+          <w:szCs w:val="44"/>
           <w14:ligatures w14:val="none"/>
         </w:rPr>
         <w:t>Top-K</w:t>
@@ -74,8 +75,8 @@
           <w:b/>
           <w:bCs/>
           <w:kern w:val="36"/>
-          <w:sz w:val="48"/>
-          <w:szCs w:val="48"/>
+          <w:sz w:val="44"/>
+          <w:szCs w:val="44"/>
           <w14:ligatures w14:val="none"/>
         </w:rPr>
         <w:t xml:space="preserve"> Ranking Metrics Optimization in Recommender Systems</w:t>
@@ -94,6 +95,7 @@
     <w:p>
       <w:pPr>
         <w:spacing w:before="100" w:beforeAutospacing="1" w:after="100" w:afterAutospacing="1" w:line="240" w:lineRule="auto"/>
+        <w:jc w:val="center"/>
         <w:rPr>
           <w:rFonts w:ascii="Times New Roman" w:eastAsia="Times New Roman" w:hAnsi="Times New Roman" w:cs="Times New Roman"/>
           <w:kern w:val="0"/>
@@ -117,6 +119,7 @@
           <w:tab w:val="left" w:pos="3284"/>
         </w:tabs>
         <w:spacing w:before="100" w:beforeAutospacing="1" w:after="100" w:afterAutospacing="1" w:line="240" w:lineRule="auto"/>
+        <w:jc w:val="center"/>
         <w:rPr>
           <w:rFonts w:ascii="Times New Roman" w:eastAsia="Times New Roman" w:hAnsi="Times New Roman" w:cs="Times New Roman"/>
           <w:kern w:val="0"/>
@@ -140,14 +143,6 @@
           <w14:ligatures w14:val="none"/>
         </w:rPr>
         <w:t xml:space="preserve"> Implementation</w:t>
-      </w:r>
-      <w:r>
-        <w:rPr>
-          <w:rFonts w:ascii="Times New Roman" w:eastAsia="Times New Roman" w:hAnsi="Times New Roman" w:cs="Times New Roman"/>
-          <w:kern w:val="0"/>
-          <w14:ligatures w14:val="none"/>
-        </w:rPr>
-        <w:tab/>
       </w:r>
     </w:p>
     <w:tbl>
@@ -862,6 +857,7 @@
           <w:tab w:val="left" w:pos="3284"/>
         </w:tabs>
         <w:spacing w:before="100" w:beforeAutospacing="1" w:after="100" w:afterAutospacing="1" w:line="240" w:lineRule="auto"/>
+        <w:jc w:val="center"/>
         <w:rPr>
           <w:rFonts w:ascii="Times New Roman" w:eastAsia="Times New Roman" w:hAnsi="Times New Roman" w:cs="Times New Roman"/>
           <w:kern w:val="0"/>
@@ -894,6 +890,7 @@
     <w:p>
       <w:pPr>
         <w:spacing w:before="100" w:beforeAutospacing="1" w:after="100" w:afterAutospacing="1" w:line="240" w:lineRule="auto"/>
+        <w:jc w:val="center"/>
         <w:rPr>
           <w:rFonts w:ascii="Times New Roman" w:eastAsia="Times New Roman" w:hAnsi="Times New Roman" w:cs="Times New Roman"/>
           <w:kern w:val="0"/>
@@ -922,6 +919,7 @@
     <w:p>
       <w:pPr>
         <w:pStyle w:val="p1"/>
+        <w:jc w:val="center"/>
       </w:pPr>
       <w:r>
         <w:rPr>
@@ -955,8 +953,11 @@
           <w14:ligatures w14:val="none"/>
         </w:rPr>
       </w:pPr>
-      <w:proofErr w:type="gramStart"/>
-      <w:r>
+    </w:p>
+    <w:p>
+      <w:pPr>
+        <w:spacing w:before="100" w:beforeAutospacing="1" w:after="100" w:afterAutospacing="1" w:line="240" w:lineRule="auto"/>
+        <w:outlineLvl w:val="1"/>
         <w:rPr>
           <w:rFonts w:ascii="Times New Roman" w:eastAsia="Times New Roman" w:hAnsi="Times New Roman" w:cs="Times New Roman"/>
           <w:b/>
@@ -966,6 +967,79 @@
           <w:szCs w:val="36"/>
           <w14:ligatures w14:val="none"/>
         </w:rPr>
+      </w:pPr>
+    </w:p>
+    <w:p>
+      <w:pPr>
+        <w:spacing w:before="100" w:beforeAutospacing="1" w:after="100" w:afterAutospacing="1" w:line="240" w:lineRule="auto"/>
+        <w:outlineLvl w:val="1"/>
+        <w:rPr>
+          <w:rFonts w:ascii="Times New Roman" w:eastAsia="Times New Roman" w:hAnsi="Times New Roman" w:cs="Times New Roman"/>
+          <w:b/>
+          <w:bCs/>
+          <w:kern w:val="0"/>
+          <w:sz w:val="36"/>
+          <w:szCs w:val="36"/>
+          <w14:ligatures w14:val="none"/>
+        </w:rPr>
+      </w:pPr>
+    </w:p>
+    <w:p>
+      <w:pPr>
+        <w:spacing w:before="100" w:beforeAutospacing="1" w:after="100" w:afterAutospacing="1" w:line="240" w:lineRule="auto"/>
+        <w:outlineLvl w:val="1"/>
+        <w:rPr>
+          <w:rFonts w:ascii="Times New Roman" w:eastAsia="Times New Roman" w:hAnsi="Times New Roman" w:cs="Times New Roman"/>
+          <w:b/>
+          <w:bCs/>
+          <w:kern w:val="0"/>
+          <w:sz w:val="36"/>
+          <w:szCs w:val="36"/>
+          <w14:ligatures w14:val="none"/>
+        </w:rPr>
+      </w:pPr>
+    </w:p>
+    <w:p>
+      <w:pPr>
+        <w:spacing w:before="100" w:beforeAutospacing="1" w:after="100" w:afterAutospacing="1" w:line="240" w:lineRule="auto"/>
+        <w:outlineLvl w:val="1"/>
+        <w:rPr>
+          <w:rFonts w:ascii="Times New Roman" w:eastAsia="Times New Roman" w:hAnsi="Times New Roman" w:cs="Times New Roman"/>
+          <w:b/>
+          <w:bCs/>
+          <w:kern w:val="0"/>
+          <w:sz w:val="36"/>
+          <w:szCs w:val="36"/>
+          <w14:ligatures w14:val="none"/>
+        </w:rPr>
+      </w:pPr>
+    </w:p>
+    <w:p>
+      <w:pPr>
+        <w:spacing w:before="100" w:beforeAutospacing="1" w:after="100" w:afterAutospacing="1" w:line="240" w:lineRule="auto"/>
+        <w:outlineLvl w:val="1"/>
+        <w:rPr>
+          <w:rFonts w:ascii="Times New Roman" w:eastAsia="Times New Roman" w:hAnsi="Times New Roman" w:cs="Times New Roman"/>
+          <w:b/>
+          <w:bCs/>
+          <w:kern w:val="0"/>
+          <w:sz w:val="36"/>
+          <w:szCs w:val="36"/>
+          <w14:ligatures w14:val="none"/>
+        </w:rPr>
+      </w:pPr>
+      <w:proofErr w:type="gramStart"/>
+      <w:r>
+        <w:rPr>
+          <w:rFonts w:ascii="Times New Roman" w:eastAsia="Times New Roman" w:hAnsi="Times New Roman" w:cs="Times New Roman"/>
+          <w:b/>
+          <w:bCs/>
+          <w:kern w:val="0"/>
+          <w:sz w:val="36"/>
+          <w:szCs w:val="36"/>
+          <w14:ligatures w14:val="none"/>
+        </w:rPr>
+        <w:lastRenderedPageBreak/>
         <w:t>1  Introduction</w:t>
       </w:r>
       <w:proofErr w:type="gramEnd"/>
@@ -1107,7 +1181,6 @@
           <w:kern w:val="0"/>
           <w14:ligatures w14:val="none"/>
         </w:rPr>
-        <w:lastRenderedPageBreak/>
         <w:t xml:space="preserve">However, most optimization objectives, such as </w:t>
       </w:r>
       <w:r>
@@ -1392,7 +1465,39 @@
           <w:kern w:val="0"/>
           <w14:ligatures w14:val="none"/>
         </w:rPr>
-        <w:t>Our goals are:</w:t>
+        <w:t xml:space="preserve">Our </w:t>
+      </w:r>
+      <w:r>
+        <w:rPr>
+          <w:rFonts w:ascii="Times New Roman" w:eastAsia="Times New Roman" w:hAnsi="Times New Roman" w:cs="Times New Roman" w:hint="eastAsia"/>
+          <w:kern w:val="0"/>
+          <w14:ligatures w14:val="none"/>
+        </w:rPr>
+        <w:t>contribution</w:t>
+      </w:r>
+      <w:r>
+        <w:rPr>
+          <w:rFonts w:ascii="Times New Roman" w:eastAsia="Times New Roman" w:hAnsi="Times New Roman" w:cs="Times New Roman" w:hint="eastAsia"/>
+          <w:kern w:val="0"/>
+          <w14:ligatures w14:val="none"/>
+        </w:rPr>
+        <w:t>s</w:t>
+      </w:r>
+      <w:r>
+        <w:rPr>
+          <w:rFonts w:ascii="Times New Roman" w:eastAsia="Times New Roman" w:hAnsi="Times New Roman" w:cs="Times New Roman" w:hint="eastAsia"/>
+          <w:kern w:val="0"/>
+          <w14:ligatures w14:val="none"/>
+        </w:rPr>
+        <w:t xml:space="preserve"> </w:t>
+      </w:r>
+      <w:r>
+        <w:rPr>
+          <w:rFonts w:ascii="Times New Roman" w:eastAsia="Times New Roman" w:hAnsi="Times New Roman" w:cs="Times New Roman"/>
+          <w:kern w:val="0"/>
+          <w14:ligatures w14:val="none"/>
+        </w:rPr>
+        <w:t>are:</w:t>
       </w:r>
     </w:p>
     <w:p>
@@ -1583,8 +1688,11 @@
           <w14:ligatures w14:val="none"/>
         </w:rPr>
       </w:pPr>
-      <w:proofErr w:type="gramStart"/>
-      <w:r>
+    </w:p>
+    <w:p>
+      <w:pPr>
+        <w:spacing w:before="100" w:beforeAutospacing="1" w:after="100" w:afterAutospacing="1" w:line="240" w:lineRule="auto"/>
+        <w:outlineLvl w:val="1"/>
         <w:rPr>
           <w:rFonts w:ascii="Times New Roman" w:eastAsia="Times New Roman" w:hAnsi="Times New Roman" w:cs="Times New Roman"/>
           <w:b/>
@@ -1594,10 +1702,12 @@
           <w:szCs w:val="36"/>
           <w14:ligatures w14:val="none"/>
         </w:rPr>
-        <w:t>2  Background</w:t>
-      </w:r>
-      <w:proofErr w:type="gramEnd"/>
-      <w:r>
+      </w:pPr>
+    </w:p>
+    <w:p>
+      <w:pPr>
+        <w:spacing w:before="100" w:beforeAutospacing="1" w:after="100" w:afterAutospacing="1" w:line="240" w:lineRule="auto"/>
+        <w:outlineLvl w:val="1"/>
         <w:rPr>
           <w:rFonts w:ascii="Times New Roman" w:eastAsia="Times New Roman" w:hAnsi="Times New Roman" w:cs="Times New Roman"/>
           <w:b/>
@@ -1607,6 +1717,62 @@
           <w:szCs w:val="36"/>
           <w14:ligatures w14:val="none"/>
         </w:rPr>
+      </w:pPr>
+    </w:p>
+    <w:p>
+      <w:pPr>
+        <w:spacing w:before="100" w:beforeAutospacing="1" w:after="100" w:afterAutospacing="1" w:line="240" w:lineRule="auto"/>
+        <w:outlineLvl w:val="1"/>
+        <w:rPr>
+          <w:rFonts w:ascii="Times New Roman" w:eastAsia="Times New Roman" w:hAnsi="Times New Roman" w:cs="Times New Roman"/>
+          <w:b/>
+          <w:bCs/>
+          <w:kern w:val="0"/>
+          <w:sz w:val="36"/>
+          <w:szCs w:val="36"/>
+          <w14:ligatures w14:val="none"/>
+        </w:rPr>
+      </w:pPr>
+    </w:p>
+    <w:p>
+      <w:pPr>
+        <w:spacing w:before="100" w:beforeAutospacing="1" w:after="100" w:afterAutospacing="1" w:line="240" w:lineRule="auto"/>
+        <w:outlineLvl w:val="1"/>
+        <w:rPr>
+          <w:rFonts w:ascii="Times New Roman" w:eastAsia="Times New Roman" w:hAnsi="Times New Roman" w:cs="Times New Roman"/>
+          <w:b/>
+          <w:bCs/>
+          <w:kern w:val="0"/>
+          <w:sz w:val="36"/>
+          <w:szCs w:val="36"/>
+          <w14:ligatures w14:val="none"/>
+        </w:rPr>
+      </w:pPr>
+      <w:proofErr w:type="gramStart"/>
+      <w:r>
+        <w:rPr>
+          <w:rFonts w:ascii="Times New Roman" w:eastAsia="Times New Roman" w:hAnsi="Times New Roman" w:cs="Times New Roman"/>
+          <w:b/>
+          <w:bCs/>
+          <w:kern w:val="0"/>
+          <w:sz w:val="36"/>
+          <w:szCs w:val="36"/>
+          <w14:ligatures w14:val="none"/>
+        </w:rPr>
+        <w:lastRenderedPageBreak/>
+        <w:t>2  Background</w:t>
+      </w:r>
+      <w:proofErr w:type="gramEnd"/>
+      <w:r>
+        <w:rPr>
+          <w:rFonts w:ascii="Times New Roman" w:eastAsia="Times New Roman" w:hAnsi="Times New Roman" w:cs="Times New Roman"/>
+          <w:b/>
+          <w:bCs/>
+          <w:kern w:val="0"/>
+          <w:sz w:val="36"/>
+          <w:szCs w:val="36"/>
+          <w14:ligatures w14:val="none"/>
+        </w:rPr>
         <w:t xml:space="preserve"> and Related Work</w:t>
       </w:r>
     </w:p>
@@ -1625,7 +1791,7 @@
         <w:spacing w:before="100" w:beforeAutospacing="1" w:after="100" w:afterAutospacing="1" w:line="240" w:lineRule="auto"/>
         <w:outlineLvl w:val="2"/>
         <w:rPr>
-          <w:rFonts w:ascii="Times New Roman" w:eastAsia="Times New Roman" w:hAnsi="Times New Roman" w:cs="Times New Roman"/>
+          <w:rFonts w:ascii="Times New Roman" w:eastAsia="Times New Roman" w:hAnsi="Times New Roman" w:cs="Times New Roman" w:hint="eastAsia"/>
           <w:b/>
           <w:bCs/>
           <w:kern w:val="0"/>
@@ -1660,16 +1826,6 @@
         </w:rPr>
         <w:t>: Pairwise Ranking Baseline</w:t>
       </w:r>
-    </w:p>
-    <w:p>
-      <w:pPr>
-        <w:spacing w:before="100" w:beforeAutospacing="1" w:after="100" w:afterAutospacing="1" w:line="240" w:lineRule="auto"/>
-        <w:rPr>
-          <w:rFonts w:ascii="Times New Roman" w:eastAsia="Times New Roman" w:hAnsi="Times New Roman" w:cs="Times New Roman"/>
-          <w:kern w:val="0"/>
-          <w14:ligatures w14:val="none"/>
-        </w:rPr>
-      </w:pPr>
     </w:p>
     <w:p>
       <w:pPr>
@@ -1797,7 +1953,7 @@
         <w:spacing w:before="100" w:beforeAutospacing="1" w:after="100" w:afterAutospacing="1" w:line="240" w:lineRule="auto"/>
         <w:outlineLvl w:val="2"/>
         <w:rPr>
-          <w:rFonts w:ascii="Times New Roman" w:eastAsia="Times New Roman" w:hAnsi="Times New Roman" w:cs="Times New Roman"/>
+          <w:rFonts w:ascii="Times New Roman" w:eastAsia="Times New Roman" w:hAnsi="Times New Roman" w:cs="Times New Roman" w:hint="eastAsia"/>
           <w:b/>
           <w:bCs/>
           <w:kern w:val="0"/>
@@ -1846,16 +2002,6 @@
         </w:rPr>
         <w:t xml:space="preserve"> Loss (SL)</w:t>
       </w:r>
-    </w:p>
-    <w:p>
-      <w:pPr>
-        <w:spacing w:before="100" w:beforeAutospacing="1" w:after="100" w:afterAutospacing="1" w:line="240" w:lineRule="auto"/>
-        <w:rPr>
-          <w:rFonts w:ascii="Times New Roman" w:eastAsia="Times New Roman" w:hAnsi="Times New Roman" w:cs="Times New Roman"/>
-          <w:kern w:val="0"/>
-          <w14:ligatures w14:val="none"/>
-        </w:rPr>
-      </w:pPr>
     </w:p>
     <w:p>
       <w:pPr>
@@ -2037,7 +2183,7 @@
         <w:spacing w:before="100" w:beforeAutospacing="1" w:after="100" w:afterAutospacing="1" w:line="240" w:lineRule="auto"/>
         <w:outlineLvl w:val="2"/>
         <w:rPr>
-          <w:rFonts w:ascii="Times New Roman" w:eastAsia="Times New Roman" w:hAnsi="Times New Roman" w:cs="Times New Roman"/>
+          <w:rFonts w:ascii="Times New Roman" w:eastAsia="Times New Roman" w:hAnsi="Times New Roman" w:cs="Times New Roman" w:hint="eastAsia"/>
           <w:b/>
           <w:bCs/>
           <w:kern w:val="0"/>
@@ -2082,16 +2228,6 @@
           <w14:ligatures w14:val="none"/>
         </w:rPr>
       </w:pPr>
-    </w:p>
-    <w:p>
-      <w:pPr>
-        <w:spacing w:before="100" w:beforeAutospacing="1" w:after="100" w:afterAutospacing="1" w:line="240" w:lineRule="auto"/>
-        <w:rPr>
-          <w:rFonts w:ascii="Times New Roman" w:eastAsia="Times New Roman" w:hAnsi="Times New Roman" w:cs="Times New Roman"/>
-          <w:kern w:val="0"/>
-          <w14:ligatures w14:val="none"/>
-        </w:rPr>
-      </w:pPr>
       <w:proofErr w:type="spellStart"/>
       <w:r>
         <w:rPr>
@@ -2144,7 +2280,7 @@
         <w:spacing w:before="100" w:beforeAutospacing="1" w:after="100" w:afterAutospacing="1" w:line="240" w:lineRule="auto"/>
         <w:outlineLvl w:val="2"/>
         <w:rPr>
-          <w:rFonts w:ascii="Times New Roman" w:eastAsia="Times New Roman" w:hAnsi="Times New Roman" w:cs="Times New Roman"/>
+          <w:rFonts w:ascii="Times New Roman" w:eastAsia="Times New Roman" w:hAnsi="Times New Roman" w:cs="Times New Roman" w:hint="eastAsia"/>
           <w:b/>
           <w:bCs/>
           <w:kern w:val="0"/>
@@ -2215,6 +2351,72 @@
           <w14:ligatures w14:val="none"/>
         </w:rPr>
       </w:pPr>
+      <w:r>
+        <w:rPr>
+          <w:rFonts w:ascii="Times New Roman" w:eastAsia="Times New Roman" w:hAnsi="Times New Roman" w:cs="Times New Roman"/>
+          <w:kern w:val="0"/>
+          <w14:ligatures w14:val="none"/>
+        </w:rPr>
+        <w:t xml:space="preserve">SL@K extends </w:t>
+      </w:r>
+      <w:proofErr w:type="spellStart"/>
+      <w:r>
+        <w:rPr>
+          <w:rFonts w:ascii="Times New Roman" w:eastAsia="Times New Roman" w:hAnsi="Times New Roman" w:cs="Times New Roman"/>
+          <w:kern w:val="0"/>
+          <w14:ligatures w14:val="none"/>
+        </w:rPr>
+        <w:t>Softmax</w:t>
+      </w:r>
+      <w:proofErr w:type="spellEnd"/>
+      <w:r>
+        <w:rPr>
+          <w:rFonts w:ascii="Times New Roman" w:eastAsia="Times New Roman" w:hAnsi="Times New Roman" w:cs="Times New Roman"/>
+          <w:kern w:val="0"/>
+          <w14:ligatures w14:val="none"/>
+        </w:rPr>
+        <w:t xml:space="preserve"> Loss by </w:t>
+      </w:r>
+      <w:r>
+        <w:rPr>
+          <w:rFonts w:ascii="Times New Roman" w:eastAsia="Times New Roman" w:hAnsi="Times New Roman" w:cs="Times New Roman"/>
+          <w:b/>
+          <w:bCs/>
+          <w:kern w:val="0"/>
+          <w14:ligatures w14:val="none"/>
+        </w:rPr>
+        <w:t xml:space="preserve">weighting each positive sample according to its proximity to the </w:t>
+      </w:r>
+      <w:proofErr w:type="gramStart"/>
+      <w:r>
+        <w:rPr>
+          <w:rFonts w:ascii="Times New Roman" w:eastAsia="Times New Roman" w:hAnsi="Times New Roman" w:cs="Times New Roman"/>
+          <w:b/>
+          <w:bCs/>
+          <w:kern w:val="0"/>
+          <w14:ligatures w14:val="none"/>
+        </w:rPr>
+        <w:t>Top-K</w:t>
+      </w:r>
+      <w:proofErr w:type="gramEnd"/>
+      <w:r>
+        <w:rPr>
+          <w:rFonts w:ascii="Times New Roman" w:eastAsia="Times New Roman" w:hAnsi="Times New Roman" w:cs="Times New Roman"/>
+          <w:b/>
+          <w:bCs/>
+          <w:kern w:val="0"/>
+          <w14:ligatures w14:val="none"/>
+        </w:rPr>
+        <w:t xml:space="preserve"> boundary</w:t>
+      </w:r>
+      <w:r>
+        <w:rPr>
+          <w:rFonts w:ascii="Times New Roman" w:eastAsia="Times New Roman" w:hAnsi="Times New Roman" w:cs="Times New Roman"/>
+          <w:kern w:val="0"/>
+          <w14:ligatures w14:val="none"/>
+        </w:rPr>
+        <w:t>.</w:t>
+      </w:r>
     </w:p>
     <w:p>
       <w:pPr>
@@ -2231,82 +2433,7 @@
           <w:kern w:val="0"/>
           <w14:ligatures w14:val="none"/>
         </w:rPr>
-        <w:t xml:space="preserve">SL@K extends </w:t>
-      </w:r>
-      <w:proofErr w:type="spellStart"/>
-      <w:r>
-        <w:rPr>
-          <w:rFonts w:ascii="Times New Roman" w:eastAsia="Times New Roman" w:hAnsi="Times New Roman" w:cs="Times New Roman"/>
-          <w:kern w:val="0"/>
-          <w14:ligatures w14:val="none"/>
-        </w:rPr>
-        <w:t>Softmax</w:t>
-      </w:r>
-      <w:proofErr w:type="spellEnd"/>
-      <w:r>
-        <w:rPr>
-          <w:rFonts w:ascii="Times New Roman" w:eastAsia="Times New Roman" w:hAnsi="Times New Roman" w:cs="Times New Roman"/>
-          <w:kern w:val="0"/>
-          <w14:ligatures w14:val="none"/>
-        </w:rPr>
-        <w:t xml:space="preserve"> Loss by </w:t>
-      </w:r>
-      <w:r>
-        <w:rPr>
-          <w:rFonts w:ascii="Times New Roman" w:eastAsia="Times New Roman" w:hAnsi="Times New Roman" w:cs="Times New Roman"/>
-          <w:b/>
-          <w:bCs/>
-          <w:kern w:val="0"/>
-          <w14:ligatures w14:val="none"/>
-        </w:rPr>
-        <w:t xml:space="preserve">weighting each positive sample according to its proximity to the </w:t>
-      </w:r>
-      <w:proofErr w:type="gramStart"/>
-      <w:r>
-        <w:rPr>
-          <w:rFonts w:ascii="Times New Roman" w:eastAsia="Times New Roman" w:hAnsi="Times New Roman" w:cs="Times New Roman"/>
-          <w:b/>
-          <w:bCs/>
-          <w:kern w:val="0"/>
-          <w14:ligatures w14:val="none"/>
-        </w:rPr>
-        <w:t>Top-K</w:t>
-      </w:r>
-      <w:proofErr w:type="gramEnd"/>
-      <w:r>
-        <w:rPr>
-          <w:rFonts w:ascii="Times New Roman" w:eastAsia="Times New Roman" w:hAnsi="Times New Roman" w:cs="Times New Roman"/>
-          <w:b/>
-          <w:bCs/>
-          <w:kern w:val="0"/>
-          <w14:ligatures w14:val="none"/>
-        </w:rPr>
-        <w:t xml:space="preserve"> boundary</w:t>
-      </w:r>
-      <w:r>
-        <w:rPr>
-          <w:rFonts w:ascii="Times New Roman" w:eastAsia="Times New Roman" w:hAnsi="Times New Roman" w:cs="Times New Roman"/>
-          <w:kern w:val="0"/>
-          <w14:ligatures w14:val="none"/>
-        </w:rPr>
-        <w:t>.</w:t>
-      </w:r>
-    </w:p>
-    <w:p>
-      <w:pPr>
-        <w:spacing w:before="100" w:beforeAutospacing="1" w:after="100" w:afterAutospacing="1" w:line="240" w:lineRule="auto"/>
-        <w:rPr>
-          <w:rFonts w:ascii="Times New Roman" w:eastAsia="Times New Roman" w:hAnsi="Times New Roman" w:cs="Times New Roman"/>
-          <w:kern w:val="0"/>
-          <w14:ligatures w14:val="none"/>
-        </w:rPr>
-      </w:pPr>
-      <w:r>
-        <w:rPr>
-          <w:rFonts w:ascii="Times New Roman" w:eastAsia="Times New Roman" w:hAnsi="Times New Roman" w:cs="Times New Roman"/>
-          <w:kern w:val="0"/>
-          <w14:ligatures w14:val="none"/>
-        </w:rPr>
+        <w:lastRenderedPageBreak/>
         <w:t xml:space="preserve">The weight is determined by the score difference between a positive item and the user-specific </w:t>
       </w:r>
       <w:proofErr w:type="gramStart"/>
@@ -3078,10 +3205,13 @@
           <w14:ligatures w14:val="none"/>
         </w:rPr>
       </w:pPr>
-      <w:proofErr w:type="gramStart"/>
-      <w:r>
-        <w:rPr>
-          <w:rFonts w:ascii="Times New Roman" w:eastAsia="Times New Roman" w:hAnsi="Times New Roman" w:cs="Times New Roman"/>
+    </w:p>
+    <w:p>
+      <w:pPr>
+        <w:spacing w:before="100" w:beforeAutospacing="1" w:after="100" w:afterAutospacing="1" w:line="240" w:lineRule="auto"/>
+        <w:outlineLvl w:val="2"/>
+        <w:rPr>
+          <w:rFonts w:ascii="Times New Roman" w:eastAsia="Times New Roman" w:hAnsi="Times New Roman" w:cs="Times New Roman" w:hint="eastAsia"/>
           <w:b/>
           <w:bCs/>
           <w:kern w:val="0"/>
@@ -3089,9 +3219,8 @@
           <w:szCs w:val="27"/>
           <w14:ligatures w14:val="none"/>
         </w:rPr>
-        <w:t>3.2  Monte</w:t>
-      </w:r>
-      <w:proofErr w:type="gramEnd"/>
+      </w:pPr>
+      <w:proofErr w:type="gramStart"/>
       <w:r>
         <w:rPr>
           <w:rFonts w:ascii="Times New Roman" w:eastAsia="Times New Roman" w:hAnsi="Times New Roman" w:cs="Times New Roman"/>
@@ -3102,18 +3231,21 @@
           <w:szCs w:val="27"/>
           <w14:ligatures w14:val="none"/>
         </w:rPr>
+        <w:t>3.2  Monte</w:t>
+      </w:r>
+      <w:proofErr w:type="gramEnd"/>
+      <w:r>
+        <w:rPr>
+          <w:rFonts w:ascii="Times New Roman" w:eastAsia="Times New Roman" w:hAnsi="Times New Roman" w:cs="Times New Roman"/>
+          <w:b/>
+          <w:bCs/>
+          <w:kern w:val="0"/>
+          <w:sz w:val="27"/>
+          <w:szCs w:val="27"/>
+          <w14:ligatures w14:val="none"/>
+        </w:rPr>
         <w:t>-Carlo Quantile Estimation</w:t>
       </w:r>
-    </w:p>
-    <w:p>
-      <w:pPr>
-        <w:spacing w:before="100" w:beforeAutospacing="1" w:after="100" w:afterAutospacing="1" w:line="240" w:lineRule="auto"/>
-        <w:rPr>
-          <w:rFonts w:ascii="Times New Roman" w:eastAsia="Times New Roman" w:hAnsi="Times New Roman" w:cs="Times New Roman"/>
-          <w:kern w:val="0"/>
-          <w14:ligatures w14:val="none"/>
-        </w:rPr>
-      </w:pPr>
     </w:p>
     <w:p>
       <w:pPr>
@@ -3239,7 +3371,7 @@
         <w:spacing w:before="100" w:beforeAutospacing="1" w:after="100" w:afterAutospacing="1" w:line="240" w:lineRule="auto"/>
         <w:outlineLvl w:val="2"/>
         <w:rPr>
-          <w:rFonts w:ascii="Times New Roman" w:eastAsia="Times New Roman" w:hAnsi="Times New Roman" w:cs="Times New Roman"/>
+          <w:rFonts w:ascii="Times New Roman" w:eastAsia="Times New Roman" w:hAnsi="Times New Roman" w:cs="Times New Roman" w:hint="eastAsia"/>
           <w:b/>
           <w:bCs/>
           <w:kern w:val="0"/>
@@ -3274,16 +3406,6 @@
         </w:rPr>
         <w:t xml:space="preserve"> Objective</w:t>
       </w:r>
-    </w:p>
-    <w:p>
-      <w:pPr>
-        <w:spacing w:before="100" w:beforeAutospacing="1" w:after="100" w:afterAutospacing="1" w:line="240" w:lineRule="auto"/>
-        <w:rPr>
-          <w:rFonts w:ascii="Times New Roman" w:eastAsia="Times New Roman" w:hAnsi="Times New Roman" w:cs="Times New Roman"/>
-          <w:kern w:val="0"/>
-          <w14:ligatures w14:val="none"/>
-        </w:rPr>
-      </w:pPr>
     </w:p>
     <w:p>
       <w:pPr>
@@ -3325,6 +3447,7 @@
           <w:kern w:val="0"/>
           <w14:ligatures w14:val="none"/>
         </w:rPr>
+        <w:lastRenderedPageBreak/>
         <w:t>Top-K</w:t>
       </w:r>
       <w:proofErr w:type="gramEnd"/>
@@ -3402,7 +3525,7 @@
         </w:numPr>
         <w:spacing w:before="100" w:beforeAutospacing="1" w:after="100" w:afterAutospacing="1" w:line="240" w:lineRule="auto"/>
         <w:rPr>
-          <w:rFonts w:ascii="Times New Roman" w:eastAsia="Times New Roman" w:hAnsi="Times New Roman" w:cs="Times New Roman"/>
+          <w:rFonts w:ascii="Times New Roman" w:eastAsia="Times New Roman" w:hAnsi="Times New Roman" w:cs="Times New Roman" w:hint="eastAsia"/>
           <w:kern w:val="0"/>
           <w14:ligatures w14:val="none"/>
         </w:rPr>
@@ -3425,16 +3548,6 @@
         </w:rPr>
         <w:t xml:space="preserve"> → resolved by smoothing indicator functions through sigmoid/exponential activations.</w:t>
       </w:r>
-    </w:p>
-    <w:p>
-      <w:pPr>
-        <w:spacing w:before="100" w:beforeAutospacing="1" w:after="100" w:afterAutospacing="1" w:line="240" w:lineRule="auto"/>
-        <w:rPr>
-          <w:rFonts w:ascii="Times New Roman" w:eastAsia="Times New Roman" w:hAnsi="Times New Roman" w:cs="Times New Roman"/>
-          <w:kern w:val="0"/>
-          <w14:ligatures w14:val="none"/>
-        </w:rPr>
-      </w:pPr>
     </w:p>
     <w:p>
       <w:pPr>
@@ -3469,7 +3582,7 @@
         <w:spacing w:before="100" w:beforeAutospacing="1" w:after="100" w:afterAutospacing="1" w:line="240" w:lineRule="auto"/>
         <w:outlineLvl w:val="2"/>
         <w:rPr>
-          <w:rFonts w:ascii="Times New Roman" w:eastAsia="Times New Roman" w:hAnsi="Times New Roman" w:cs="Times New Roman"/>
+          <w:rFonts w:ascii="Times New Roman" w:eastAsia="Times New Roman" w:hAnsi="Times New Roman" w:cs="Times New Roman" w:hint="eastAsia"/>
           <w:b/>
           <w:bCs/>
           <w:kern w:val="0"/>
@@ -3489,7 +3602,6 @@
           <w:szCs w:val="27"/>
           <w14:ligatures w14:val="none"/>
         </w:rPr>
-        <w:lastRenderedPageBreak/>
         <w:t>3.4  Training</w:t>
       </w:r>
       <w:proofErr w:type="gramEnd"/>
@@ -3505,16 +3617,6 @@
         </w:rPr>
         <w:t xml:space="preserve"> Pipeline</w:t>
       </w:r>
-    </w:p>
-    <w:p>
-      <w:pPr>
-        <w:spacing w:before="100" w:beforeAutospacing="1" w:after="100" w:afterAutospacing="1" w:line="240" w:lineRule="auto"/>
-        <w:rPr>
-          <w:rFonts w:ascii="Times New Roman" w:eastAsia="Times New Roman" w:hAnsi="Times New Roman" w:cs="Times New Roman"/>
-          <w:kern w:val="0"/>
-          <w14:ligatures w14:val="none"/>
-        </w:rPr>
-      </w:pPr>
     </w:p>
     <w:p>
       <w:pPr>
@@ -4215,6 +4317,21 @@
         </w:rPr>
         <w:t>train.py      – unified training entry</w:t>
       </w:r>
+    </w:p>
+    <w:p>
+      <w:pPr>
+        <w:spacing w:before="100" w:beforeAutospacing="1" w:after="100" w:afterAutospacing="1" w:line="240" w:lineRule="auto"/>
+        <w:outlineLvl w:val="2"/>
+        <w:rPr>
+          <w:rFonts w:ascii="Times New Roman" w:eastAsia="Times New Roman" w:hAnsi="Times New Roman" w:cs="Times New Roman"/>
+          <w:b/>
+          <w:bCs/>
+          <w:kern w:val="0"/>
+          <w:sz w:val="27"/>
+          <w:szCs w:val="27"/>
+          <w14:ligatures w14:val="none"/>
+        </w:rPr>
+      </w:pPr>
     </w:p>
     <w:p>
       <w:pPr>
@@ -4748,6 +4865,7 @@
                 <w:kern w:val="0"/>
                 <w14:ligatures w14:val="none"/>
               </w:rPr>
+              <w:lastRenderedPageBreak/>
               <w:t>Metrics</w:t>
             </w:r>
           </w:p>
@@ -4896,6 +5014,21 @@
           <w14:ligatures w14:val="none"/>
         </w:rPr>
       </w:pPr>
+    </w:p>
+    <w:p>
+      <w:pPr>
+        <w:spacing w:before="100" w:beforeAutospacing="1" w:after="100" w:afterAutospacing="1" w:line="240" w:lineRule="auto"/>
+        <w:outlineLvl w:val="2"/>
+        <w:rPr>
+          <w:rFonts w:ascii="Times New Roman" w:eastAsia="Times New Roman" w:hAnsi="Times New Roman" w:cs="Times New Roman"/>
+          <w:b/>
+          <w:bCs/>
+          <w:kern w:val="0"/>
+          <w:sz w:val="27"/>
+          <w:szCs w:val="27"/>
+          <w14:ligatures w14:val="none"/>
+        </w:rPr>
+      </w:pPr>
       <w:proofErr w:type="gramStart"/>
       <w:r>
         <w:rPr>
@@ -5198,7 +5331,7 @@
         <w:spacing w:before="100" w:beforeAutospacing="1" w:after="100" w:afterAutospacing="1" w:line="240" w:lineRule="auto"/>
         <w:outlineLvl w:val="2"/>
         <w:rPr>
-          <w:rFonts w:ascii="Times New Roman" w:eastAsia="Times New Roman" w:hAnsi="Times New Roman" w:cs="Times New Roman"/>
+          <w:rFonts w:ascii="Times New Roman" w:eastAsia="Times New Roman" w:hAnsi="Times New Roman" w:cs="Times New Roman" w:hint="eastAsia"/>
           <w:b/>
           <w:bCs/>
           <w:kern w:val="0"/>
@@ -5243,16 +5376,6 @@
           <w14:ligatures w14:val="none"/>
         </w:rPr>
       </w:pPr>
-    </w:p>
-    <w:p>
-      <w:pPr>
-        <w:spacing w:before="100" w:beforeAutospacing="1" w:after="100" w:afterAutospacing="1" w:line="240" w:lineRule="auto"/>
-        <w:rPr>
-          <w:rFonts w:ascii="Times New Roman" w:eastAsia="Times New Roman" w:hAnsi="Times New Roman" w:cs="Times New Roman"/>
-          <w:kern w:val="0"/>
-          <w14:ligatures w14:val="none"/>
-        </w:rPr>
-      </w:pPr>
       <w:r>
         <w:rPr>
           <w:rFonts w:ascii="Times New Roman" w:eastAsia="Times New Roman" w:hAnsi="Times New Roman" w:cs="Times New Roman"/>
@@ -5384,6 +5507,17 @@
         </w:rPr>
         <w:t xml:space="preserve"> and Results</w:t>
       </w:r>
+    </w:p>
+    <w:p>
+      <w:pPr>
+        <w:spacing w:before="100" w:beforeAutospacing="1" w:after="100" w:afterAutospacing="1" w:line="240" w:lineRule="auto"/>
+        <w:jc w:val="both"/>
+        <w:rPr>
+          <w:rFonts w:ascii="Times New Roman" w:eastAsia="Times New Roman" w:hAnsi="Times New Roman" w:cs="Times New Roman"/>
+          <w:kern w:val="0"/>
+          <w14:ligatures w14:val="none"/>
+        </w:rPr>
+      </w:pPr>
     </w:p>
     <w:p>
       <w:pPr>
@@ -5678,6 +5812,7 @@
           <w:kern w:val="0"/>
           <w14:ligatures w14:val="none"/>
         </w:rPr>
+        <w:lastRenderedPageBreak/>
         <w:t xml:space="preserve">Across repeated trials, we found the mean absolute error was approximately </w:t>
       </w:r>
       <m:oMath>
@@ -6243,6 +6378,17 @@
         <w:outlineLvl w:val="2"/>
         <w:rPr>
           <w:rFonts w:ascii="Times New Roman" w:eastAsia="Times New Roman" w:hAnsi="Times New Roman" w:cs="Times New Roman"/>
+          <w:kern w:val="0"/>
+          <w14:ligatures w14:val="none"/>
+        </w:rPr>
+      </w:pPr>
+    </w:p>
+    <w:p>
+      <w:pPr>
+        <w:spacing w:before="100" w:beforeAutospacing="1" w:after="100" w:afterAutospacing="1" w:line="240" w:lineRule="auto"/>
+        <w:outlineLvl w:val="2"/>
+        <w:rPr>
+          <w:rFonts w:ascii="Times New Roman" w:eastAsia="Times New Roman" w:hAnsi="Times New Roman" w:cs="Times New Roman"/>
           <w:b/>
           <w:bCs/>
           <w:kern w:val="0"/>
@@ -6855,8 +7001,11 @@
           <w14:ligatures w14:val="none"/>
         </w:rPr>
       </w:pPr>
-      <w:proofErr w:type="gramStart"/>
-      <w:r>
+    </w:p>
+    <w:p>
+      <w:pPr>
+        <w:spacing w:before="100" w:beforeAutospacing="1" w:after="100" w:afterAutospacing="1" w:line="240" w:lineRule="auto"/>
+        <w:outlineLvl w:val="2"/>
         <w:rPr>
           <w:rFonts w:ascii="Times New Roman" w:eastAsia="Times New Roman" w:hAnsi="Times New Roman" w:cs="Times New Roman"/>
           <w:b/>
@@ -6866,9 +7015,8 @@
           <w:szCs w:val="27"/>
           <w14:ligatures w14:val="none"/>
         </w:rPr>
-        <w:t>5.3  Ablation</w:t>
-      </w:r>
-      <w:proofErr w:type="gramEnd"/>
+      </w:pPr>
+      <w:proofErr w:type="gramStart"/>
       <w:r>
         <w:rPr>
           <w:rFonts w:ascii="Times New Roman" w:eastAsia="Times New Roman" w:hAnsi="Times New Roman" w:cs="Times New Roman"/>
@@ -6879,6 +7027,19 @@
           <w:szCs w:val="27"/>
           <w14:ligatures w14:val="none"/>
         </w:rPr>
+        <w:t>5.3  Ablation</w:t>
+      </w:r>
+      <w:proofErr w:type="gramEnd"/>
+      <w:r>
+        <w:rPr>
+          <w:rFonts w:ascii="Times New Roman" w:eastAsia="Times New Roman" w:hAnsi="Times New Roman" w:cs="Times New Roman"/>
+          <w:b/>
+          <w:bCs/>
+          <w:kern w:val="0"/>
+          <w:sz w:val="27"/>
+          <w:szCs w:val="27"/>
+          <w14:ligatures w14:val="none"/>
+        </w:rPr>
         <w:t xml:space="preserve"> and Sensitivity</w:t>
       </w:r>
     </w:p>
@@ -6887,7 +7048,7 @@
         <w:spacing w:before="100" w:beforeAutospacing="1" w:after="100" w:afterAutospacing="1" w:line="240" w:lineRule="auto"/>
         <w:jc w:val="both"/>
         <w:rPr>
-          <w:rFonts w:ascii="Times New Roman" w:eastAsia="Times New Roman" w:hAnsi="Times New Roman" w:cs="Times New Roman"/>
+          <w:rFonts w:ascii="Times New Roman" w:eastAsia="Times New Roman" w:hAnsi="Times New Roman" w:cs="Times New Roman" w:hint="eastAsia"/>
           <w:kern w:val="0"/>
           <w14:ligatures w14:val="none"/>
         </w:rPr>
@@ -7030,17 +7191,6 @@
         </w:rPr>
         <w:t xml:space="preserve"> and found a familiar performance-compute trade off: increasing sample size stabilizes the Monte-Carlo quantile estimate and reduces metric variance across runs with somewhat higher computation per batch. </w:t>
       </w:r>
-    </w:p>
-    <w:p>
-      <w:pPr>
-        <w:spacing w:before="100" w:beforeAutospacing="1" w:after="100" w:afterAutospacing="1" w:line="240" w:lineRule="auto"/>
-        <w:jc w:val="both"/>
-        <w:rPr>
-          <w:rFonts w:ascii="Times New Roman" w:eastAsia="Times New Roman" w:hAnsi="Times New Roman" w:cs="Times New Roman"/>
-          <w:kern w:val="0"/>
-          <w14:ligatures w14:val="none"/>
-        </w:rPr>
-      </w:pPr>
     </w:p>
     <w:tbl>
       <w:tblPr>
@@ -7532,7 +7682,11 @@
           <w14:ligatures w14:val="none"/>
         </w:rPr>
       </w:pPr>
-      <w:r>
+    </w:p>
+    <w:p>
+      <w:pPr>
+        <w:spacing w:before="100" w:beforeAutospacing="1" w:after="100" w:afterAutospacing="1" w:line="240" w:lineRule="auto"/>
+        <w:jc w:val="both"/>
         <w:rPr>
           <w:rFonts w:ascii="Times New Roman" w:eastAsia="Times New Roman" w:hAnsi="Times New Roman" w:cs="Times New Roman"/>
           <w:b/>
@@ -7542,8 +7696,7 @@
           <w:szCs w:val="27"/>
           <w14:ligatures w14:val="none"/>
         </w:rPr>
-        <w:t>5.4</w:t>
-      </w:r>
+      </w:pPr>
       <w:r>
         <w:rPr>
           <w:rFonts w:ascii="Times New Roman" w:eastAsia="Times New Roman" w:hAnsi="Times New Roman" w:cs="Times New Roman"/>
@@ -7554,6 +7707,18 @@
           <w:szCs w:val="27"/>
           <w14:ligatures w14:val="none"/>
         </w:rPr>
+        <w:t>5.4</w:t>
+      </w:r>
+      <w:r>
+        <w:rPr>
+          <w:rFonts w:ascii="Times New Roman" w:eastAsia="Times New Roman" w:hAnsi="Times New Roman" w:cs="Times New Roman"/>
+          <w:b/>
+          <w:bCs/>
+          <w:kern w:val="0"/>
+          <w:sz w:val="27"/>
+          <w:szCs w:val="27"/>
+          <w14:ligatures w14:val="none"/>
+        </w:rPr>
         <w:t xml:space="preserve"> Efficiency Analysis</w:t>
       </w:r>
     </w:p>
@@ -7637,6 +7802,21 @@
         </w:rPr>
         <w:t xml:space="preserve"> and NDCG@K performances. This puts SL@K in the position of a pragmatic surrogate: simple to implement in modern recommendation systems and targets the exact region of the rankings that evaluation emphasizes.</w:t>
       </w:r>
+    </w:p>
+    <w:p>
+      <w:pPr>
+        <w:spacing w:before="100" w:beforeAutospacing="1" w:after="100" w:afterAutospacing="1" w:line="240" w:lineRule="auto"/>
+        <w:jc w:val="both"/>
+        <w:rPr>
+          <w:rFonts w:ascii="Times New Roman" w:eastAsia="Times New Roman" w:hAnsi="Times New Roman" w:cs="Times New Roman"/>
+          <w:b/>
+          <w:bCs/>
+          <w:kern w:val="0"/>
+          <w:sz w:val="27"/>
+          <w:szCs w:val="27"/>
+          <w14:ligatures w14:val="none"/>
+        </w:rPr>
+      </w:pPr>
     </w:p>
     <w:p>
       <w:pPr>
@@ -8397,7 +8577,6 @@
           <w:szCs w:val="20"/>
           <w14:ligatures w14:val="none"/>
         </w:rPr>
-        <w:lastRenderedPageBreak/>
         <w:t># 4.  Train (default SL@K)</w:t>
       </w:r>
     </w:p>
@@ -9050,6 +9229,16 @@
     </w:p>
     <w:p>
       <w:pPr>
+        <w:spacing w:before="100" w:beforeAutospacing="1" w:after="100" w:afterAutospacing="1" w:line="240" w:lineRule="auto"/>
+        <w:rPr>
+          <w:rFonts w:ascii="Times New Roman" w:eastAsia="Times New Roman" w:hAnsi="Times New Roman" w:cs="Times New Roman" w:hint="eastAsia"/>
+          <w:kern w:val="0"/>
+          <w14:ligatures w14:val="none"/>
+        </w:rPr>
+      </w:pPr>
+    </w:p>
+    <w:p>
+      <w:pPr>
         <w:numPr>
           <w:ilvl w:val="0"/>
           <w:numId w:val="6"/>
@@ -9335,9 +9524,19 @@
     </w:p>
     <w:p>
       <w:pPr>
+        <w:spacing w:before="100" w:beforeAutospacing="1" w:after="100" w:afterAutospacing="1" w:line="240" w:lineRule="auto"/>
+        <w:rPr>
+          <w:rFonts w:ascii="Times New Roman" w:eastAsia="Times New Roman" w:hAnsi="Times New Roman" w:cs="Times New Roman" w:hint="eastAsia"/>
+          <w:kern w:val="0"/>
+          <w14:ligatures w14:val="none"/>
+        </w:rPr>
+      </w:pPr>
+    </w:p>
+    <w:p>
+      <w:pPr>
         <w:numPr>
           <w:ilvl w:val="0"/>
-          <w:numId w:val="7"/>
+          <w:numId w:val="15"/>
         </w:numPr>
         <w:spacing w:before="100" w:beforeAutospacing="1" w:after="100" w:afterAutospacing="1" w:line="240" w:lineRule="auto"/>
         <w:rPr>
@@ -9369,7 +9568,7 @@
       <w:pPr>
         <w:numPr>
           <w:ilvl w:val="0"/>
-          <w:numId w:val="7"/>
+          <w:numId w:val="15"/>
         </w:numPr>
         <w:spacing w:before="100" w:beforeAutospacing="1" w:after="100" w:afterAutospacing="1" w:line="240" w:lineRule="auto"/>
         <w:rPr>
@@ -9401,7 +9600,7 @@
       <w:pPr>
         <w:numPr>
           <w:ilvl w:val="0"/>
-          <w:numId w:val="7"/>
+          <w:numId w:val="15"/>
         </w:numPr>
         <w:spacing w:before="100" w:beforeAutospacing="1" w:after="100" w:afterAutospacing="1" w:line="240" w:lineRule="auto"/>
         <w:rPr>
@@ -9433,11 +9632,11 @@
       <w:pPr>
         <w:numPr>
           <w:ilvl w:val="0"/>
-          <w:numId w:val="7"/>
+          <w:numId w:val="15"/>
         </w:numPr>
         <w:spacing w:before="100" w:beforeAutospacing="1" w:after="100" w:afterAutospacing="1" w:line="240" w:lineRule="auto"/>
         <w:rPr>
-          <w:rFonts w:ascii="Times New Roman" w:eastAsia="Times New Roman" w:hAnsi="Times New Roman" w:cs="Times New Roman"/>
+          <w:rFonts w:ascii="Times New Roman" w:eastAsia="Times New Roman" w:hAnsi="Times New Roman" w:cs="Times New Roman" w:hint="eastAsia"/>
           <w:kern w:val="0"/>
           <w14:ligatures w14:val="none"/>
         </w:rPr>
@@ -9460,16 +9659,6 @@
         </w:rPr>
         <w:t xml:space="preserve"> focuses on core loss reproduction, not full large-scale replication of KDD experiments.</w:t>
       </w:r>
-    </w:p>
-    <w:p>
-      <w:pPr>
-        <w:spacing w:before="100" w:beforeAutospacing="1" w:after="100" w:afterAutospacing="1" w:line="240" w:lineRule="auto"/>
-        <w:rPr>
-          <w:rFonts w:ascii="Times New Roman" w:eastAsia="Times New Roman" w:hAnsi="Times New Roman" w:cs="Times New Roman"/>
-          <w:kern w:val="0"/>
-          <w14:ligatures w14:val="none"/>
-        </w:rPr>
-      </w:pPr>
     </w:p>
     <w:p>
       <w:pPr>
@@ -9553,7 +9742,6 @@
           <w:kern w:val="0"/>
           <w14:ligatures w14:val="none"/>
         </w:rPr>
-        <w:lastRenderedPageBreak/>
         <w:t xml:space="preserve">We built an independent, minimal, and fully reproducible </w:t>
       </w:r>
       <w:proofErr w:type="spellStart"/>
@@ -9718,7 +9906,7 @@
         <w:spacing w:before="100" w:beforeAutospacing="1" w:after="100" w:afterAutospacing="1" w:line="240" w:lineRule="auto"/>
         <w:outlineLvl w:val="1"/>
         <w:rPr>
-          <w:rFonts w:ascii="Times New Roman" w:eastAsia="Times New Roman" w:hAnsi="Times New Roman" w:cs="Times New Roman"/>
+          <w:rFonts w:ascii="Times New Roman" w:eastAsia="Times New Roman" w:hAnsi="Times New Roman" w:cs="Times New Roman" w:hint="eastAsia"/>
           <w:b/>
           <w:bCs/>
           <w:kern w:val="0"/>
@@ -9751,7 +9939,7 @@
           <w:szCs w:val="36"/>
           <w14:ligatures w14:val="none"/>
         </w:rPr>
-        <w:t xml:space="preserve"> Contributions (Excluded from word count)</w:t>
+        <w:t xml:space="preserve"> Contributions</w:t>
       </w:r>
     </w:p>
     <w:p>
@@ -9908,22 +10096,7 @@
                 <w:i/>
                 <w:iCs/>
               </w:rPr>
-              <w:t xml:space="preserve">eproduced </w:t>
-            </w:r>
-            <w:r>
-              <w:rPr>
-                <w:rFonts w:hint="eastAsia"/>
-                <w:i/>
-                <w:iCs/>
-              </w:rPr>
-              <w:t xml:space="preserve">some </w:t>
-            </w:r>
-            <w:r>
-              <w:rPr>
-                <w:i/>
-                <w:iCs/>
-              </w:rPr>
-              <w:t>loss functions</w:t>
+              <w:t>eproduced loss functions</w:t>
             </w:r>
           </w:p>
           <w:p>
@@ -10028,6 +10201,7 @@
                 <w:kern w:val="0"/>
                 <w14:ligatures w14:val="none"/>
               </w:rPr>
+              <w:lastRenderedPageBreak/>
               <w:t>CHAU Yu Foon Darin</w:t>
             </w:r>
           </w:p>
@@ -10316,23 +10490,23 @@
     </w:p>
     <w:p>
       <w:pPr>
-        <w:numPr>
-          <w:ilvl w:val="0"/>
-          <w:numId w:val="8"/>
-        </w:numPr>
         <w:spacing w:before="100" w:beforeAutospacing="1" w:after="100" w:afterAutospacing="1" w:line="240" w:lineRule="auto"/>
         <w:rPr>
           <w:rFonts w:ascii="Times New Roman" w:eastAsia="Times New Roman" w:hAnsi="Times New Roman" w:cs="Times New Roman"/>
           <w:kern w:val="0"/>
-          <w14:ligatures w14:val="none"/>
-        </w:rPr>
-      </w:pPr>
-      <w:r>
-        <w:rPr>
-          <w:rFonts w:ascii="Times New Roman" w:eastAsia="Times New Roman" w:hAnsi="Times New Roman" w:cs="Times New Roman"/>
-          <w:b/>
-          <w:bCs/>
-          <w:kern w:val="0"/>
+          <w:sz w:val="16"/>
+          <w:szCs w:val="16"/>
+          <w14:ligatures w14:val="none"/>
+        </w:rPr>
+      </w:pPr>
+      <w:r>
+        <w:rPr>
+          <w:rFonts w:ascii="Times New Roman" w:eastAsia="Times New Roman" w:hAnsi="Times New Roman" w:cs="Times New Roman"/>
+          <w:b/>
+          <w:bCs/>
+          <w:kern w:val="0"/>
+          <w:sz w:val="16"/>
+          <w:szCs w:val="16"/>
           <w14:ligatures w14:val="none"/>
         </w:rPr>
         <w:t>Yang W. et al.</w:t>
@@ -10341,6 +10515,8 @@
         <w:rPr>
           <w:rFonts w:ascii="Times New Roman" w:eastAsia="Times New Roman" w:hAnsi="Times New Roman" w:cs="Times New Roman"/>
           <w:kern w:val="0"/>
+          <w:sz w:val="16"/>
+          <w:szCs w:val="16"/>
           <w14:ligatures w14:val="none"/>
         </w:rPr>
         <w:t xml:space="preserve"> (2025). </w:t>
@@ -10351,6 +10527,8 @@
           <w:i/>
           <w:iCs/>
           <w:kern w:val="0"/>
+          <w:sz w:val="16"/>
+          <w:szCs w:val="16"/>
           <w14:ligatures w14:val="none"/>
         </w:rPr>
         <w:t xml:space="preserve">Breaking the </w:t>
@@ -10362,6 +10540,8 @@
           <w:i/>
           <w:iCs/>
           <w:kern w:val="0"/>
+          <w:sz w:val="16"/>
+          <w:szCs w:val="16"/>
           <w14:ligatures w14:val="none"/>
         </w:rPr>
         <w:t>Top-K</w:t>
@@ -10373,6 +10553,8 @@
           <w:i/>
           <w:iCs/>
           <w:kern w:val="0"/>
+          <w:sz w:val="16"/>
+          <w:szCs w:val="16"/>
           <w14:ligatures w14:val="none"/>
         </w:rPr>
         <w:t xml:space="preserve"> Barrier: Advancing </w:t>
@@ -10384,6 +10566,8 @@
           <w:i/>
           <w:iCs/>
           <w:kern w:val="0"/>
+          <w:sz w:val="16"/>
+          <w:szCs w:val="16"/>
           <w14:ligatures w14:val="none"/>
         </w:rPr>
         <w:t>Top-K</w:t>
@@ -10395,6 +10579,8 @@
           <w:i/>
           <w:iCs/>
           <w:kern w:val="0"/>
+          <w:sz w:val="16"/>
+          <w:szCs w:val="16"/>
           <w14:ligatures w14:val="none"/>
         </w:rPr>
         <w:t xml:space="preserve"> Ranking Metrics Optimization in Recommender Systems.</w:t>
@@ -10403,6 +10589,8 @@
         <w:rPr>
           <w:rFonts w:ascii="Times New Roman" w:eastAsia="Times New Roman" w:hAnsi="Times New Roman" w:cs="Times New Roman"/>
           <w:kern w:val="0"/>
+          <w:sz w:val="16"/>
+          <w:szCs w:val="16"/>
           <w14:ligatures w14:val="none"/>
         </w:rPr>
         <w:t xml:space="preserve"> KDD ’25.</w:t>
@@ -10410,32 +10598,33 @@
     </w:p>
     <w:p>
       <w:pPr>
-        <w:numPr>
-          <w:ilvl w:val="0"/>
-          <w:numId w:val="8"/>
-        </w:numPr>
         <w:spacing w:before="100" w:beforeAutospacing="1" w:after="100" w:afterAutospacing="1" w:line="240" w:lineRule="auto"/>
         <w:rPr>
           <w:rFonts w:ascii="Times New Roman" w:eastAsia="Times New Roman" w:hAnsi="Times New Roman" w:cs="Times New Roman"/>
           <w:kern w:val="0"/>
-          <w14:ligatures w14:val="none"/>
-        </w:rPr>
-      </w:pPr>
-      <w:r>
-        <w:rPr>
-          <w:rFonts w:ascii="Times New Roman" w:eastAsia="Times New Roman" w:hAnsi="Times New Roman" w:cs="Times New Roman"/>
-          <w:b/>
-          <w:bCs/>
-          <w:kern w:val="0"/>
-          <w14:ligatures w14:val="none"/>
-        </w:rPr>
-        <w:lastRenderedPageBreak/>
+          <w:sz w:val="16"/>
+          <w:szCs w:val="16"/>
+          <w14:ligatures w14:val="none"/>
+        </w:rPr>
+      </w:pPr>
+      <w:r>
+        <w:rPr>
+          <w:rFonts w:ascii="Times New Roman" w:eastAsia="Times New Roman" w:hAnsi="Times New Roman" w:cs="Times New Roman"/>
+          <w:b/>
+          <w:bCs/>
+          <w:kern w:val="0"/>
+          <w:sz w:val="16"/>
+          <w:szCs w:val="16"/>
+          <w14:ligatures w14:val="none"/>
+        </w:rPr>
         <w:t>Wu J. et al.</w:t>
       </w:r>
       <w:r>
         <w:rPr>
           <w:rFonts w:ascii="Times New Roman" w:eastAsia="Times New Roman" w:hAnsi="Times New Roman" w:cs="Times New Roman"/>
           <w:kern w:val="0"/>
+          <w:sz w:val="16"/>
+          <w:szCs w:val="16"/>
           <w14:ligatures w14:val="none"/>
         </w:rPr>
         <w:t xml:space="preserve"> (2024). </w:t>
@@ -10446,6 +10635,8 @@
           <w:i/>
           <w:iCs/>
           <w:kern w:val="0"/>
+          <w:sz w:val="16"/>
+          <w:szCs w:val="16"/>
           <w14:ligatures w14:val="none"/>
         </w:rPr>
         <w:t xml:space="preserve">BSL: Understanding and Improving </w:t>
@@ -10457,6 +10648,8 @@
           <w:i/>
           <w:iCs/>
           <w:kern w:val="0"/>
+          <w:sz w:val="16"/>
+          <w:szCs w:val="16"/>
           <w14:ligatures w14:val="none"/>
         </w:rPr>
         <w:t>Softmax</w:t>
@@ -10468,6 +10661,8 @@
           <w:i/>
           <w:iCs/>
           <w:kern w:val="0"/>
+          <w:sz w:val="16"/>
+          <w:szCs w:val="16"/>
           <w14:ligatures w14:val="none"/>
         </w:rPr>
         <w:t xml:space="preserve"> Loss for Recommendation.</w:t>
@@ -10476,6 +10671,8 @@
         <w:rPr>
           <w:rFonts w:ascii="Times New Roman" w:eastAsia="Times New Roman" w:hAnsi="Times New Roman" w:cs="Times New Roman"/>
           <w:kern w:val="0"/>
+          <w:sz w:val="16"/>
+          <w:szCs w:val="16"/>
           <w14:ligatures w14:val="none"/>
         </w:rPr>
         <w:t xml:space="preserve"> IEEE ICDE.</w:t>
@@ -10483,23 +10680,23 @@
     </w:p>
     <w:p>
       <w:pPr>
-        <w:numPr>
-          <w:ilvl w:val="0"/>
-          <w:numId w:val="8"/>
-        </w:numPr>
         <w:spacing w:before="100" w:beforeAutospacing="1" w:after="100" w:afterAutospacing="1" w:line="240" w:lineRule="auto"/>
         <w:rPr>
           <w:rFonts w:ascii="Times New Roman" w:eastAsia="Times New Roman" w:hAnsi="Times New Roman" w:cs="Times New Roman"/>
           <w:kern w:val="0"/>
-          <w14:ligatures w14:val="none"/>
-        </w:rPr>
-      </w:pPr>
-      <w:r>
-        <w:rPr>
-          <w:rFonts w:ascii="Times New Roman" w:eastAsia="Times New Roman" w:hAnsi="Times New Roman" w:cs="Times New Roman"/>
-          <w:b/>
-          <w:bCs/>
-          <w:kern w:val="0"/>
+          <w:sz w:val="16"/>
+          <w:szCs w:val="16"/>
+          <w14:ligatures w14:val="none"/>
+        </w:rPr>
+      </w:pPr>
+      <w:r>
+        <w:rPr>
+          <w:rFonts w:ascii="Times New Roman" w:eastAsia="Times New Roman" w:hAnsi="Times New Roman" w:cs="Times New Roman"/>
+          <w:b/>
+          <w:bCs/>
+          <w:kern w:val="0"/>
+          <w:sz w:val="16"/>
+          <w:szCs w:val="16"/>
           <w14:ligatures w14:val="none"/>
         </w:rPr>
         <w:t>Rendle S. et al.</w:t>
@@ -10508,6 +10705,8 @@
         <w:rPr>
           <w:rFonts w:ascii="Times New Roman" w:eastAsia="Times New Roman" w:hAnsi="Times New Roman" w:cs="Times New Roman"/>
           <w:kern w:val="0"/>
+          <w:sz w:val="16"/>
+          <w:szCs w:val="16"/>
           <w14:ligatures w14:val="none"/>
         </w:rPr>
         <w:t xml:space="preserve"> (2009). </w:t>
@@ -10518,6 +10717,8 @@
           <w:i/>
           <w:iCs/>
           <w:kern w:val="0"/>
+          <w:sz w:val="16"/>
+          <w:szCs w:val="16"/>
           <w14:ligatures w14:val="none"/>
         </w:rPr>
         <w:t>BPR: Bayesian Personalized Ranking from Implicit Feedback.</w:t>
@@ -10526,6 +10727,8 @@
         <w:rPr>
           <w:rFonts w:ascii="Times New Roman" w:eastAsia="Times New Roman" w:hAnsi="Times New Roman" w:cs="Times New Roman"/>
           <w:kern w:val="0"/>
+          <w:sz w:val="16"/>
+          <w:szCs w:val="16"/>
           <w14:ligatures w14:val="none"/>
         </w:rPr>
         <w:t xml:space="preserve"> UAI.</w:t>
@@ -10533,23 +10736,23 @@
     </w:p>
     <w:p>
       <w:pPr>
-        <w:numPr>
-          <w:ilvl w:val="0"/>
-          <w:numId w:val="8"/>
-        </w:numPr>
         <w:spacing w:before="100" w:beforeAutospacing="1" w:after="100" w:afterAutospacing="1" w:line="240" w:lineRule="auto"/>
         <w:rPr>
           <w:rFonts w:ascii="Times New Roman" w:eastAsia="Times New Roman" w:hAnsi="Times New Roman" w:cs="Times New Roman"/>
           <w:kern w:val="0"/>
-          <w14:ligatures w14:val="none"/>
-        </w:rPr>
-      </w:pPr>
-      <w:r>
-        <w:rPr>
-          <w:rFonts w:ascii="Times New Roman" w:eastAsia="Times New Roman" w:hAnsi="Times New Roman" w:cs="Times New Roman"/>
-          <w:b/>
-          <w:bCs/>
-          <w:kern w:val="0"/>
+          <w:sz w:val="16"/>
+          <w:szCs w:val="16"/>
+          <w14:ligatures w14:val="none"/>
+        </w:rPr>
+      </w:pPr>
+      <w:r>
+        <w:rPr>
+          <w:rFonts w:ascii="Times New Roman" w:eastAsia="Times New Roman" w:hAnsi="Times New Roman" w:cs="Times New Roman"/>
+          <w:b/>
+          <w:bCs/>
+          <w:kern w:val="0"/>
+          <w:sz w:val="16"/>
+          <w:szCs w:val="16"/>
           <w14:ligatures w14:val="none"/>
         </w:rPr>
         <w:t>Bruch S. et al.</w:t>
@@ -10558,6 +10761,8 @@
         <w:rPr>
           <w:rFonts w:ascii="Times New Roman" w:eastAsia="Times New Roman" w:hAnsi="Times New Roman" w:cs="Times New Roman"/>
           <w:kern w:val="0"/>
+          <w:sz w:val="16"/>
+          <w:szCs w:val="16"/>
           <w14:ligatures w14:val="none"/>
         </w:rPr>
         <w:t xml:space="preserve"> (2019). </w:t>
@@ -10568,6 +10773,8 @@
           <w:i/>
           <w:iCs/>
           <w:kern w:val="0"/>
+          <w:sz w:val="16"/>
+          <w:szCs w:val="16"/>
           <w14:ligatures w14:val="none"/>
         </w:rPr>
         <w:t xml:space="preserve">An Analysis of the </w:t>
@@ -10579,6 +10786,8 @@
           <w:i/>
           <w:iCs/>
           <w:kern w:val="0"/>
+          <w:sz w:val="16"/>
+          <w:szCs w:val="16"/>
           <w14:ligatures w14:val="none"/>
         </w:rPr>
         <w:t>Softmax</w:t>
@@ -10590,6 +10799,8 @@
           <w:i/>
           <w:iCs/>
           <w:kern w:val="0"/>
+          <w:sz w:val="16"/>
+          <w:szCs w:val="16"/>
           <w14:ligatures w14:val="none"/>
         </w:rPr>
         <w:t xml:space="preserve"> Cross-Entropy Loss for Learning-to-Rank with Binary Relevance.</w:t>
@@ -10598,6 +10809,8 @@
         <w:rPr>
           <w:rFonts w:ascii="Times New Roman" w:eastAsia="Times New Roman" w:hAnsi="Times New Roman" w:cs="Times New Roman"/>
           <w:kern w:val="0"/>
+          <w:sz w:val="16"/>
+          <w:szCs w:val="16"/>
           <w14:ligatures w14:val="none"/>
         </w:rPr>
         <w:t xml:space="preserve"> SIGIR ICTIR.</w:t>
@@ -10605,14 +10818,12 @@
     </w:p>
     <w:p>
       <w:pPr>
-        <w:numPr>
-          <w:ilvl w:val="0"/>
-          <w:numId w:val="8"/>
-        </w:numPr>
         <w:spacing w:before="100" w:beforeAutospacing="1" w:after="100" w:afterAutospacing="1" w:line="240" w:lineRule="auto"/>
         <w:rPr>
           <w:rFonts w:ascii="Times New Roman" w:eastAsia="Times New Roman" w:hAnsi="Times New Roman" w:cs="Times New Roman"/>
           <w:kern w:val="0"/>
+          <w:sz w:val="16"/>
+          <w:szCs w:val="16"/>
           <w14:ligatures w14:val="none"/>
         </w:rPr>
       </w:pPr>
@@ -10623,6 +10834,8 @@
           <w:b/>
           <w:bCs/>
           <w:kern w:val="0"/>
+          <w:sz w:val="16"/>
+          <w:szCs w:val="16"/>
           <w14:ligatures w14:val="none"/>
         </w:rPr>
         <w:t>Jagerman</w:t>
@@ -10634,6 +10847,8 @@
           <w:b/>
           <w:bCs/>
           <w:kern w:val="0"/>
+          <w:sz w:val="16"/>
+          <w:szCs w:val="16"/>
           <w14:ligatures w14:val="none"/>
         </w:rPr>
         <w:t xml:space="preserve"> R. et al.</w:t>
@@ -10642,6 +10857,8 @@
         <w:rPr>
           <w:rFonts w:ascii="Times New Roman" w:eastAsia="Times New Roman" w:hAnsi="Times New Roman" w:cs="Times New Roman"/>
           <w:kern w:val="0"/>
+          <w:sz w:val="16"/>
+          <w:szCs w:val="16"/>
           <w14:ligatures w14:val="none"/>
         </w:rPr>
         <w:t xml:space="preserve"> (2022). </w:t>
@@ -10652,6 +10869,8 @@
           <w:i/>
           <w:iCs/>
           <w:kern w:val="0"/>
+          <w:sz w:val="16"/>
+          <w:szCs w:val="16"/>
           <w14:ligatures w14:val="none"/>
         </w:rPr>
         <w:t xml:space="preserve">On Optimizing </w:t>
@@ -10663,6 +10882,8 @@
           <w:i/>
           <w:iCs/>
           <w:kern w:val="0"/>
+          <w:sz w:val="16"/>
+          <w:szCs w:val="16"/>
           <w14:ligatures w14:val="none"/>
         </w:rPr>
         <w:t>Top-K</w:t>
@@ -10674,6 +10895,8 @@
           <w:i/>
           <w:iCs/>
           <w:kern w:val="0"/>
+          <w:sz w:val="16"/>
+          <w:szCs w:val="16"/>
           <w14:ligatures w14:val="none"/>
         </w:rPr>
         <w:t xml:space="preserve"> Metrics for Neural Ranking Models.</w:t>
@@ -10682,6 +10905,8 @@
         <w:rPr>
           <w:rFonts w:ascii="Times New Roman" w:eastAsia="Times New Roman" w:hAnsi="Times New Roman" w:cs="Times New Roman"/>
           <w:kern w:val="0"/>
+          <w:sz w:val="16"/>
+          <w:szCs w:val="16"/>
           <w14:ligatures w14:val="none"/>
         </w:rPr>
         <w:t xml:space="preserve"> SIGIR.</w:t>
@@ -11789,6 +12014,119 @@
     </w:lvl>
   </w:abstractNum>
   <w:abstractNum w:abstractNumId="9" w15:restartNumberingAfterBreak="0">
+    <w:nsid w:val="49A328CB"/>
+    <w:multiLevelType w:val="multilevel"/>
+    <w:tmpl w:val="E9B8F848"/>
+    <w:lvl w:ilvl="0">
+      <w:start w:val="1"/>
+      <w:numFmt w:val="bullet"/>
+      <w:lvlText w:val=""/>
+      <w:lvlJc w:val="left"/>
+      <w:pPr>
+        <w:ind w:left="720" w:hanging="360"/>
+      </w:pPr>
+      <w:rPr>
+        <w:rFonts w:ascii="Symbol" w:hAnsi="Symbol" w:hint="default"/>
+      </w:rPr>
+    </w:lvl>
+    <w:lvl w:ilvl="1" w:tentative="1">
+      <w:start w:val="1"/>
+      <w:numFmt w:val="decimal"/>
+      <w:lvlText w:val="%2."/>
+      <w:lvlJc w:val="left"/>
+      <w:pPr>
+        <w:tabs>
+          <w:tab w:val="num" w:pos="1440"/>
+        </w:tabs>
+        <w:ind w:left="1440" w:hanging="360"/>
+      </w:pPr>
+    </w:lvl>
+    <w:lvl w:ilvl="2" w:tentative="1">
+      <w:start w:val="1"/>
+      <w:numFmt w:val="decimal"/>
+      <w:lvlText w:val="%3."/>
+      <w:lvlJc w:val="left"/>
+      <w:pPr>
+        <w:tabs>
+          <w:tab w:val="num" w:pos="2160"/>
+        </w:tabs>
+        <w:ind w:left="2160" w:hanging="360"/>
+      </w:pPr>
+    </w:lvl>
+    <w:lvl w:ilvl="3" w:tentative="1">
+      <w:start w:val="1"/>
+      <w:numFmt w:val="decimal"/>
+      <w:lvlText w:val="%4."/>
+      <w:lvlJc w:val="left"/>
+      <w:pPr>
+        <w:tabs>
+          <w:tab w:val="num" w:pos="2880"/>
+        </w:tabs>
+        <w:ind w:left="2880" w:hanging="360"/>
+      </w:pPr>
+    </w:lvl>
+    <w:lvl w:ilvl="4" w:tentative="1">
+      <w:start w:val="1"/>
+      <w:numFmt w:val="decimal"/>
+      <w:lvlText w:val="%5."/>
+      <w:lvlJc w:val="left"/>
+      <w:pPr>
+        <w:tabs>
+          <w:tab w:val="num" w:pos="3600"/>
+        </w:tabs>
+        <w:ind w:left="3600" w:hanging="360"/>
+      </w:pPr>
+    </w:lvl>
+    <w:lvl w:ilvl="5" w:tentative="1">
+      <w:start w:val="1"/>
+      <w:numFmt w:val="decimal"/>
+      <w:lvlText w:val="%6."/>
+      <w:lvlJc w:val="left"/>
+      <w:pPr>
+        <w:tabs>
+          <w:tab w:val="num" w:pos="4320"/>
+        </w:tabs>
+        <w:ind w:left="4320" w:hanging="360"/>
+      </w:pPr>
+    </w:lvl>
+    <w:lvl w:ilvl="6" w:tentative="1">
+      <w:start w:val="1"/>
+      <w:numFmt w:val="decimal"/>
+      <w:lvlText w:val="%7."/>
+      <w:lvlJc w:val="left"/>
+      <w:pPr>
+        <w:tabs>
+          <w:tab w:val="num" w:pos="5040"/>
+        </w:tabs>
+        <w:ind w:left="5040" w:hanging="360"/>
+      </w:pPr>
+    </w:lvl>
+    <w:lvl w:ilvl="7" w:tentative="1">
+      <w:start w:val="1"/>
+      <w:numFmt w:val="decimal"/>
+      <w:lvlText w:val="%8."/>
+      <w:lvlJc w:val="left"/>
+      <w:pPr>
+        <w:tabs>
+          <w:tab w:val="num" w:pos="5760"/>
+        </w:tabs>
+        <w:ind w:left="5760" w:hanging="360"/>
+      </w:pPr>
+    </w:lvl>
+    <w:lvl w:ilvl="8" w:tentative="1">
+      <w:start w:val="1"/>
+      <w:numFmt w:val="decimal"/>
+      <w:lvlText w:val="%9."/>
+      <w:lvlJc w:val="left"/>
+      <w:pPr>
+        <w:tabs>
+          <w:tab w:val="num" w:pos="6480"/>
+        </w:tabs>
+        <w:ind w:left="6480" w:hanging="360"/>
+      </w:pPr>
+    </w:lvl>
+  </w:abstractNum>
+  <w:abstractNum w:abstractNumId="10" w15:restartNumberingAfterBreak="0">
     <w:nsid w:val="56537E7E"/>
     <w:multiLevelType w:val="multilevel"/>
     <w:tmpl w:val="D624BAE8"/>
@@ -11937,7 +12275,7 @@
       </w:rPr>
     </w:lvl>
   </w:abstractNum>
-  <w:abstractNum w:abstractNumId="10" w15:restartNumberingAfterBreak="0">
+  <w:abstractNum w:abstractNumId="11" w15:restartNumberingAfterBreak="0">
     <w:nsid w:val="57DC631E"/>
     <w:multiLevelType w:val="multilevel"/>
     <w:tmpl w:val="879E50F2"/>
@@ -12086,7 +12424,7 @@
       </w:rPr>
     </w:lvl>
   </w:abstractNum>
-  <w:abstractNum w:abstractNumId="11" w15:restartNumberingAfterBreak="0">
+  <w:abstractNum w:abstractNumId="12" w15:restartNumberingAfterBreak="0">
     <w:nsid w:val="6CDF7FBD"/>
     <w:multiLevelType w:val="multilevel"/>
     <w:tmpl w:val="8B7A2C60"/>
@@ -12235,7 +12573,7 @@
       </w:rPr>
     </w:lvl>
   </w:abstractNum>
-  <w:abstractNum w:abstractNumId="12" w15:restartNumberingAfterBreak="0">
+  <w:abstractNum w:abstractNumId="13" w15:restartNumberingAfterBreak="0">
     <w:nsid w:val="785B1F1D"/>
     <w:multiLevelType w:val="multilevel"/>
     <w:tmpl w:val="B414E754"/>
@@ -12348,7 +12686,7 @@
       </w:pPr>
     </w:lvl>
   </w:abstractNum>
-  <w:abstractNum w:abstractNumId="13" w15:restartNumberingAfterBreak="0">
+  <w:abstractNum w:abstractNumId="14" w15:restartNumberingAfterBreak="0">
     <w:nsid w:val="7E462215"/>
     <w:multiLevelType w:val="multilevel"/>
     <w:tmpl w:val="7FB6CE70"/>
@@ -12468,22 +12806,22 @@
     <w:abstractNumId w:val="1"/>
   </w:num>
   <w:num w:numId="3" w16cid:durableId="1923024292">
-    <w:abstractNumId w:val="10"/>
+    <w:abstractNumId w:val="11"/>
   </w:num>
   <w:num w:numId="4" w16cid:durableId="1181772615">
     <w:abstractNumId w:val="0"/>
   </w:num>
   <w:num w:numId="5" w16cid:durableId="66001477">
-    <w:abstractNumId w:val="9"/>
+    <w:abstractNumId w:val="10"/>
   </w:num>
   <w:num w:numId="6" w16cid:durableId="1520241151">
-    <w:abstractNumId w:val="11"/>
+    <w:abstractNumId w:val="12"/>
   </w:num>
   <w:num w:numId="7" w16cid:durableId="395051099">
     <w:abstractNumId w:val="4"/>
   </w:num>
   <w:num w:numId="8" w16cid:durableId="604849994">
-    <w:abstractNumId w:val="13"/>
+    <w:abstractNumId w:val="14"/>
   </w:num>
   <w:num w:numId="9" w16cid:durableId="1104305921">
     <w:abstractNumId w:val="6"/>
@@ -12492,7 +12830,7 @@
     <w:abstractNumId w:val="2"/>
   </w:num>
   <w:num w:numId="11" w16cid:durableId="20665139">
-    <w:abstractNumId w:val="12"/>
+    <w:abstractNumId w:val="13"/>
   </w:num>
   <w:num w:numId="12" w16cid:durableId="372388212">
     <w:abstractNumId w:val="7"/>
@@ -12502,6 +12840,9 @@
   </w:num>
   <w:num w:numId="14" w16cid:durableId="1536309104">
     <w:abstractNumId w:val="3"/>
+  </w:num>
+  <w:num w:numId="15" w16cid:durableId="952975116">
+    <w:abstractNumId w:val="9"/>
   </w:num>
 </w:numbering>
 </file>

</xml_diff>